<commit_message>
Finished Part 1 of Paladins side
</commit_message>
<xml_diff>
--- a/Do Nothing/Alleyway/Paladin/Village/2b - Insist on evacuating.docx
+++ b/Do Nothing/Alleyway/Paladin/Village/2b - Insist on evacuating.docx
@@ -19,19 +19,7 @@
         <w:rPr>
           <w:b/>
         </w:rPr>
-        <w:t xml:space="preserve"> You i</w:t>
-      </w:r>
-      <w:r>
-        <w:rPr>
-          <w:b/>
-        </w:rPr>
-        <w:t>nsist</w:t>
-      </w:r>
-      <w:r>
-        <w:rPr>
-          <w:b/>
-        </w:rPr>
-        <w:t>ed on them to evacuate</w:t>
+        <w:t xml:space="preserve"> You insisted on them to evacuate</w:t>
       </w:r>
     </w:p>
     <w:p>
@@ -66,10 +54,7 @@
         <w:ind w:firstLine="720"/>
       </w:pPr>
       <w:r>
-        <w:t>“Hart, recite the plan</w:t>
-      </w:r>
-      <w:r>
-        <w:t>,” you order.</w:t>
+        <w:t>“Hart, recite the plan,” you order.</w:t>
       </w:r>
     </w:p>
     <w:p>
@@ -104,7 +89,13 @@
       </w:pPr>
       <w:r>
         <w:tab/>
-        <w:t>“All the women left and evacuated,” Frederick says gloomly. The four of you leave for the entrance.</w:t>
+        <w:t xml:space="preserve">“All the women left and evacuated,” Frederick says </w:t>
+      </w:r>
+      <w:r>
+        <w:t>gloomily</w:t>
+      </w:r>
+      <w:r>
+        <w:t>. The four of you leave for the entrance.</w:t>
       </w:r>
     </w:p>
     <w:p>
@@ -122,31 +113,13 @@
     <w:p>
       <w:r>
         <w:tab/>
-        <w:t>“Hmm this may be difficult</w:t>
-      </w:r>
-      <w:r>
-        <w:t>. Good thing I told them to evacuate,</w:t>
-      </w:r>
-      <w:r>
-        <w:t>” you muse, pulling out your sword.</w:t>
-      </w:r>
-    </w:p>
-    <w:p>
-      <w:r>
-        <w:tab/>
-        <w:t>“</w:t>
-      </w:r>
-      <w:r>
-        <w:t>Now I can go crazy,</w:t>
-      </w:r>
-      <w:r>
-        <w:t>”</w:t>
-      </w:r>
-      <w:r>
-        <w:t xml:space="preserve"> Hart licks his lips</w:t>
-      </w:r>
-      <w:r>
-        <w:t>.</w:t>
+        <w:t>“Hmm this may be difficult. Good thing I told them to evacuate,” you muse, pulling out your sword.</w:t>
+      </w:r>
+    </w:p>
+    <w:p>
+      <w:r>
+        <w:tab/>
+        <w:t>“Now I can go crazy,” Hart licks his lips.</w:t>
       </w:r>
     </w:p>
     <w:p>
@@ -161,10 +134,7 @@
         <w:t>“Yes sergeant!”</w:t>
       </w:r>
       <w:r>
-        <w:t xml:space="preserve"> </w:t>
-      </w:r>
-      <w:r>
-        <w:t>Marri and you stay still while the other two run towards the sides. The goblins growl and grunt as they run towards you and Marri. Clang! The first echo of swords contacting each other starts the battle. You block a swing from one goblin and counter him, slicing his head off. Behind you can hear the sounds of Marri battling another goblin. Looking beyond the crowd of goblins, you can see Frederick and Hart decimating many goblins because of the flank. Focusing back on the goblins in front of you, you block the incoming axe swing from another, then chop his leg off. The goblin cries out in pain falling onto his butt. You finish him by slicing off his head.</w:t>
+        <w:t xml:space="preserve"> Marri and you stay still while the other two run towards the sides. The goblins growl and grunt as they run towards you and Marri. Clang! The first echo of swords contacting each other starts the battle. You block a swing from one goblin and counter him, slicing his head off. Behind you can hear the sounds of Marri battling another goblin. Looking beyond the crowd of goblins, you can see Frederick and Hart decimating many goblins because of the flank. Focusing back on the goblins in front of you, you block the incoming axe swing from another, then chop his leg off. The goblin cries out in pain falling onto his butt. You finish him by slicing off his head.</w:t>
       </w:r>
     </w:p>
     <w:p>
@@ -195,6 +165,12 @@
       <w:r>
         <w:tab/>
         <w:t>“Haha, sorry about that, I lost track of where I was.”</w:t>
+      </w:r>
+    </w:p>
+    <w:p>
+      <w:r>
+        <w:tab/>
+        <w:t>“AHH HELP,” a cry from the village alerts you.</w:t>
       </w:r>
     </w:p>
     <w:p>
@@ -222,13 +198,11 @@
         </w:rPr>
         <w:t>Choose to go</w:t>
       </w:r>
-      <w:bookmarkStart w:id="0" w:name="_GoBack"/>
-      <w:bookmarkEnd w:id="0"/>
       <w:r>
         <w:rPr>
           <w:b/>
         </w:rPr>
-        <w:t xml:space="preserve"> meet up with Frederick</w:t>
+        <w:t xml:space="preserve"> meet up with Frederick then investigate the call</w:t>
       </w:r>
     </w:p>
     <w:p>
@@ -242,30 +216,10 @@
         <w:rPr>
           <w:b/>
         </w:rPr>
-        <w:t>--</w:t>
-      </w:r>
-      <w:r>
-        <w:rPr>
-          <w:b/>
-        </w:rPr>
-        <w:t xml:space="preserve"> Choose to deal with the goblins going into the village</w:t>
-      </w:r>
-    </w:p>
-    <w:p>
-      <w:pPr>
-        <w:jc w:val="center"/>
-        <w:rPr>
-          <w:b/>
-        </w:rPr>
-      </w:pPr>
-    </w:p>
-    <w:p/>
-    <w:p/>
-    <w:p/>
-    <w:p>
-      <w:pPr>
-        <w:ind w:firstLine="720"/>
-      </w:pPr>
+        <w:t>-- Choose to investigate the call alone</w:t>
+      </w:r>
+      <w:bookmarkStart w:id="0" w:name="_GoBack"/>
+      <w:bookmarkEnd w:id="0"/>
     </w:p>
     <w:sectPr>
       <w:pgSz w:w="12240" w:h="15840"/>

</xml_diff>